<commit_message>
r/doc: add objectives to doc
</commit_message>
<xml_diff>
--- a/doc/Propuesta de Trabajo de Fin de Máster en Data Science.docx
+++ b/doc/Propuesta de Trabajo de Fin de Máster en Data Science.docx
@@ -1579,7 +1579,7 @@
           <w:lang w:eastAsia="es-ES"/>
         </w:rPr>
         <w:pict>
-          <v:rect id="_x0000_i1030" style="width:0;height:1.5pt" o:hralign="center" o:hrstd="t" o:hr="t" fillcolor="#a0a0a0" stroked="f"/>
+          <v:rect id="_x0000_i1028" style="width:0;height:1.5pt" o:hralign="center" o:hrstd="t" o:hr="t" fillcolor="#a0a0a0" stroked="f"/>
         </w:pict>
       </w:r>
     </w:p>
@@ -1999,7 +1999,7 @@
           <w:lang w:eastAsia="es-ES"/>
         </w:rPr>
         <w:pict>
-          <v:rect id="_x0000_i1028" style="width:0;height:1.5pt" o:hralign="center" o:hrstd="t" o:hr="t" fillcolor="#a0a0a0" stroked="f"/>
+          <v:rect id="_x0000_i1029" style="width:0;height:1.5pt" o:hralign="center" o:hrstd="t" o:hr="t" fillcolor="#a0a0a0" stroked="f"/>
         </w:pict>
       </w:r>
     </w:p>
@@ -2342,7 +2342,7 @@
           <w:lang w:eastAsia="es-ES"/>
         </w:rPr>
         <w:pict>
-          <v:rect id="_x0000_i1029" style="width:0;height:1.5pt" o:hralign="center" o:hrstd="t" o:hr="t" fillcolor="#a0a0a0" stroked="f"/>
+          <v:rect id="_x0000_i1030" style="width:0;height:1.5pt" o:hralign="center" o:hrstd="t" o:hr="t" fillcolor="#a0a0a0" stroked="f"/>
         </w:pict>
       </w:r>
     </w:p>
@@ -2381,7 +2381,6 @@
           <w:lang w:eastAsia="es-ES"/>
         </w:rPr>
       </w:pPr>
-      <w:bookmarkStart w:id="0" w:name="_GoBack"/>
       <w:r>
         <w:rPr>
           <w:rFonts w:ascii="Times New Roman" w:eastAsia="Times New Roman" w:hAnsi="Times New Roman" w:cs="Times New Roman"/>
@@ -2448,14 +2447,480 @@
         <w:t xml:space="preserve"> de cada catálogo, cuya metodología aún no está definida.</w:t>
       </w:r>
     </w:p>
-    <w:bookmarkEnd w:id="0"/>
-    <w:p>
-      <w:pPr>
-        <w:spacing w:before="100" w:beforeAutospacing="1" w:after="100" w:afterAutospacing="1" w:line="240" w:lineRule="auto"/>
-      </w:pPr>
-      <w:r>
-        <w:t xml:space="preserve"> </w:t>
-      </w:r>
+    <w:p>
+      <w:pPr>
+        <w:spacing w:before="100" w:beforeAutospacing="1" w:after="100" w:afterAutospacing="1" w:line="240" w:lineRule="auto"/>
+        <w:jc w:val="center"/>
+        <w:rPr>
+          <w:sz w:val="40"/>
+          <w:szCs w:val="40"/>
+        </w:rPr>
+      </w:pPr>
+      <w:r>
+        <w:rPr>
+          <w:sz w:val="40"/>
+          <w:szCs w:val="40"/>
+        </w:rPr>
+        <w:t>Objetivos finales</w:t>
+      </w:r>
+    </w:p>
+    <w:p>
+      <w:pPr>
+        <w:shd w:val="clear" w:color="auto" w:fill="FFFFFF"/>
+        <w:rPr>
+          <w:rFonts w:ascii="Arial" w:hAnsi="Arial" w:cs="Arial"/>
+          <w:color w:val="222222"/>
+        </w:rPr>
+      </w:pPr>
+      <w:r>
+        <w:rPr>
+          <w:rFonts w:ascii="Arial" w:hAnsi="Arial" w:cs="Arial"/>
+          <w:color w:val="222222"/>
+        </w:rPr>
+        <w:t>Dicho esto, mi recomendación sería priorizar los objetivos de:</w:t>
+      </w:r>
+    </w:p>
+    <w:p>
+      <w:pPr>
+        <w:shd w:val="clear" w:color="auto" w:fill="FFFFFF"/>
+        <w:rPr>
+          <w:rFonts w:ascii="Arial" w:hAnsi="Arial" w:cs="Arial"/>
+          <w:color w:val="222222"/>
+        </w:rPr>
+      </w:pPr>
+      <w:r>
+        <w:rPr>
+          <w:rFonts w:ascii="Arial" w:hAnsi="Arial" w:cs="Arial"/>
+          <w:color w:val="222222"/>
+        </w:rPr>
+        <w:t>- </w:t>
+      </w:r>
+      <w:proofErr w:type="gramStart"/>
+      <w:r>
+        <w:rPr>
+          <w:rFonts w:ascii="Arial" w:hAnsi="Arial" w:cs="Arial"/>
+          <w:b/>
+          <w:bCs/>
+          <w:color w:val="222222"/>
+        </w:rPr>
+        <w:t>Visualización</w:t>
+      </w:r>
+      <w:r>
+        <w:rPr>
+          <w:rFonts w:ascii="Arial" w:hAnsi="Arial" w:cs="Arial"/>
+          <w:color w:val="222222"/>
+        </w:rPr>
+        <w:t> :</w:t>
+      </w:r>
+      <w:proofErr w:type="gramEnd"/>
+      <w:r>
+        <w:rPr>
+          <w:rFonts w:ascii="Arial" w:hAnsi="Arial" w:cs="Arial"/>
+          <w:color w:val="222222"/>
+        </w:rPr>
+        <w:t xml:space="preserve"> lo cual te permitirá ver cómo son esos datos con los que estás tratando. La parte de web, puede ser un extra, salvo que lo tengas mucho por la mano. Dedicaría antes tiempo a los modelos de los siguientes objetivos y, si sobra tiempo, incluir este extra.</w:t>
+      </w:r>
+    </w:p>
+    <w:p>
+      <w:pPr>
+        <w:shd w:val="clear" w:color="auto" w:fill="FFFFFF"/>
+        <w:rPr>
+          <w:rFonts w:ascii="Arial" w:hAnsi="Arial" w:cs="Arial"/>
+          <w:color w:val="222222"/>
+        </w:rPr>
+      </w:pPr>
+      <w:r>
+        <w:rPr>
+          <w:rFonts w:ascii="Arial" w:hAnsi="Arial" w:cs="Arial"/>
+          <w:color w:val="222222"/>
+        </w:rPr>
+        <w:t>- </w:t>
+      </w:r>
+      <w:r>
+        <w:rPr>
+          <w:rFonts w:ascii="Arial" w:hAnsi="Arial" w:cs="Arial"/>
+          <w:b/>
+          <w:bCs/>
+          <w:color w:val="222222"/>
+        </w:rPr>
+        <w:t>Análisis de Densidad de Galaxias</w:t>
+      </w:r>
+      <w:r>
+        <w:rPr>
+          <w:rFonts w:ascii="Arial" w:hAnsi="Arial" w:cs="Arial"/>
+          <w:color w:val="222222"/>
+        </w:rPr>
+        <w:t>: en el que la aplicación de algoritmos de densidad tipo DBSCAN, HDBSCAN,... o estimadores de la función de correlación será importante (comparto un </w:t>
+      </w:r>
+      <w:hyperlink r:id="rId13" w:anchor="page=1" w:tgtFrame="_blank" w:history="1">
+        <w:r>
+          <w:rPr>
+            <w:rStyle w:val="Hyperlink"/>
+            <w:rFonts w:ascii="Arial" w:hAnsi="Arial" w:cs="Arial"/>
+            <w:color w:val="1155CC"/>
+          </w:rPr>
+          <w:t>TFM sobre detección de fuentes de rayos X con algoritmos de densidad</w:t>
+        </w:r>
+      </w:hyperlink>
+      <w:r>
+        <w:rPr>
+          <w:rFonts w:ascii="Arial" w:hAnsi="Arial" w:cs="Arial"/>
+          <w:color w:val="222222"/>
+        </w:rPr>
+        <w:t> que dirigí hace unos años por si te sirve de referencia para la parte más técnica, aunque el objetivo y enfoques sean otros)</w:t>
+      </w:r>
+    </w:p>
+    <w:p>
+      <w:pPr>
+        <w:shd w:val="clear" w:color="auto" w:fill="FFFFFF"/>
+        <w:rPr>
+          <w:rFonts w:ascii="Arial" w:hAnsi="Arial" w:cs="Arial"/>
+          <w:color w:val="222222"/>
+        </w:rPr>
+      </w:pPr>
+      <w:r>
+        <w:rPr>
+          <w:rFonts w:ascii="Arial" w:hAnsi="Arial" w:cs="Arial"/>
+          <w:color w:val="222222"/>
+        </w:rPr>
+        <w:t>- </w:t>
+      </w:r>
+      <w:r>
+        <w:rPr>
+          <w:rFonts w:ascii="Arial" w:hAnsi="Arial" w:cs="Arial"/>
+          <w:b/>
+          <w:bCs/>
+          <w:color w:val="222222"/>
+        </w:rPr>
+        <w:t>Verificación de los picos acústicos</w:t>
+      </w:r>
+      <w:r>
+        <w:rPr>
+          <w:rFonts w:ascii="Arial" w:hAnsi="Arial" w:cs="Arial"/>
+          <w:color w:val="222222"/>
+        </w:rPr>
+        <w:t xml:space="preserve">: este no es un objetivo directamente de Data </w:t>
+      </w:r>
+      <w:proofErr w:type="spellStart"/>
+      <w:r>
+        <w:rPr>
+          <w:rFonts w:ascii="Arial" w:hAnsi="Arial" w:cs="Arial"/>
+          <w:color w:val="222222"/>
+        </w:rPr>
+        <w:t>Science</w:t>
+      </w:r>
+      <w:proofErr w:type="spellEnd"/>
+      <w:r>
+        <w:rPr>
+          <w:rFonts w:ascii="Arial" w:hAnsi="Arial" w:cs="Arial"/>
+          <w:color w:val="222222"/>
+        </w:rPr>
+        <w:t>, pero es la consecuencia del punto anterior, por lo que una aplicación directa de un método de DS a cosmología.</w:t>
+      </w:r>
+    </w:p>
+    <w:p>
+      <w:pPr>
+        <w:shd w:val="clear" w:color="auto" w:fill="FFFFFF"/>
+        <w:rPr>
+          <w:rFonts w:ascii="Arial" w:hAnsi="Arial" w:cs="Arial"/>
+          <w:color w:val="222222"/>
+        </w:rPr>
+      </w:pPr>
+      <w:r>
+        <w:rPr>
+          <w:rFonts w:ascii="Arial" w:hAnsi="Arial" w:cs="Arial"/>
+          <w:color w:val="222222"/>
+        </w:rPr>
+        <w:t>- </w:t>
+      </w:r>
+      <w:r>
+        <w:rPr>
+          <w:rFonts w:ascii="Arial" w:hAnsi="Arial" w:cs="Arial"/>
+          <w:i/>
+          <w:iCs/>
+          <w:color w:val="222222"/>
+        </w:rPr>
+        <w:t xml:space="preserve">Aplicación de algoritmos de </w:t>
+      </w:r>
+      <w:proofErr w:type="spellStart"/>
+      <w:r>
+        <w:rPr>
+          <w:rFonts w:ascii="Arial" w:hAnsi="Arial" w:cs="Arial"/>
+          <w:i/>
+          <w:iCs/>
+          <w:color w:val="222222"/>
+        </w:rPr>
+        <w:t>Clustering</w:t>
+      </w:r>
+      <w:proofErr w:type="spellEnd"/>
+      <w:r>
+        <w:rPr>
+          <w:rFonts w:ascii="Arial" w:hAnsi="Arial" w:cs="Arial"/>
+          <w:color w:val="222222"/>
+        </w:rPr>
+        <w:t xml:space="preserve"> -&gt; me parece bastante ligado al punto anterior. La aplicación de los algoritmos de densidad para </w:t>
+      </w:r>
+      <w:proofErr w:type="spellStart"/>
+      <w:r>
+        <w:rPr>
+          <w:rFonts w:ascii="Arial" w:hAnsi="Arial" w:cs="Arial"/>
+          <w:color w:val="222222"/>
+        </w:rPr>
+        <w:t>clusterización</w:t>
+      </w:r>
+      <w:proofErr w:type="spellEnd"/>
+      <w:r>
+        <w:rPr>
+          <w:rFonts w:ascii="Arial" w:hAnsi="Arial" w:cs="Arial"/>
+          <w:color w:val="222222"/>
+        </w:rPr>
+        <w:t xml:space="preserve"> entiendo que serían la previa a analizar el decrecimiento de la densidad con la distancia. O bien juntaría objetivos, o los invertiría (?)</w:t>
+      </w:r>
+    </w:p>
+    <w:p>
+      <w:pPr>
+        <w:shd w:val="clear" w:color="auto" w:fill="FFFFFF"/>
+        <w:rPr>
+          <w:rFonts w:ascii="Arial" w:hAnsi="Arial" w:cs="Arial"/>
+          <w:color w:val="222222"/>
+        </w:rPr>
+      </w:pPr>
+    </w:p>
+    <w:p>
+      <w:pPr>
+        <w:shd w:val="clear" w:color="auto" w:fill="FFFFFF"/>
+        <w:rPr>
+          <w:rFonts w:ascii="Arial" w:hAnsi="Arial" w:cs="Arial"/>
+          <w:color w:val="222222"/>
+        </w:rPr>
+      </w:pPr>
+      <w:r>
+        <w:rPr>
+          <w:rFonts w:ascii="Arial" w:hAnsi="Arial" w:cs="Arial"/>
+          <w:color w:val="222222"/>
+        </w:rPr>
+        <w:lastRenderedPageBreak/>
+        <w:t>Con estos objetivos creo que hay trabajo de sobra para el TFM, teniendo en cuenta que todo implica: determinar datos disponibles, analizarlos, tratarlos, limpiarlos, aplicar a algoritmos, </w:t>
+      </w:r>
+      <w:r>
+        <w:rPr>
+          <w:rFonts w:ascii="Arial" w:hAnsi="Arial" w:cs="Arial"/>
+          <w:i/>
+          <w:iCs/>
+          <w:color w:val="222222"/>
+        </w:rPr>
+        <w:t xml:space="preserve">fine </w:t>
+      </w:r>
+      <w:proofErr w:type="spellStart"/>
+      <w:r>
+        <w:rPr>
+          <w:rFonts w:ascii="Arial" w:hAnsi="Arial" w:cs="Arial"/>
+          <w:i/>
+          <w:iCs/>
+          <w:color w:val="222222"/>
+        </w:rPr>
+        <w:t>tuning</w:t>
+      </w:r>
+      <w:proofErr w:type="spellEnd"/>
+      <w:r>
+        <w:rPr>
+          <w:rFonts w:ascii="Arial" w:hAnsi="Arial" w:cs="Arial"/>
+          <w:color w:val="222222"/>
+        </w:rPr>
+        <w:t xml:space="preserve"> de algoritmos, comparativa de algoritmos, búsqueda de técnicas que mejoren los resultados, iteraciones, </w:t>
+      </w:r>
+      <w:proofErr w:type="spellStart"/>
+      <w:r>
+        <w:rPr>
+          <w:rFonts w:ascii="Arial" w:hAnsi="Arial" w:cs="Arial"/>
+          <w:color w:val="222222"/>
+        </w:rPr>
+        <w:t>etc</w:t>
+      </w:r>
+      <w:proofErr w:type="spellEnd"/>
+      <w:r>
+        <w:rPr>
+          <w:rFonts w:ascii="Arial" w:hAnsi="Arial" w:cs="Arial"/>
+          <w:color w:val="222222"/>
+        </w:rPr>
+        <w:t>, además de la parte de visualización, métricas, y el análisis de verificación de picos acústicos.</w:t>
+      </w:r>
+    </w:p>
+    <w:p>
+      <w:pPr>
+        <w:shd w:val="clear" w:color="auto" w:fill="FFFFFF"/>
+        <w:rPr>
+          <w:rFonts w:ascii="Arial" w:hAnsi="Arial" w:cs="Arial"/>
+          <w:color w:val="222222"/>
+        </w:rPr>
+      </w:pPr>
+    </w:p>
+    <w:p>
+      <w:pPr>
+        <w:shd w:val="clear" w:color="auto" w:fill="FFFFFF"/>
+        <w:rPr>
+          <w:rFonts w:ascii="Arial" w:hAnsi="Arial" w:cs="Arial"/>
+          <w:color w:val="222222"/>
+        </w:rPr>
+      </w:pPr>
+      <w:r>
+        <w:rPr>
+          <w:rFonts w:ascii="Arial" w:hAnsi="Arial" w:cs="Arial"/>
+          <w:color w:val="222222"/>
+        </w:rPr>
+        <w:t>En este sentido, se quedarían fuera:</w:t>
+      </w:r>
+    </w:p>
+    <w:p>
+      <w:pPr>
+        <w:shd w:val="clear" w:color="auto" w:fill="FFFFFF"/>
+        <w:rPr>
+          <w:rFonts w:ascii="Arial" w:hAnsi="Arial" w:cs="Arial"/>
+          <w:color w:val="222222"/>
+        </w:rPr>
+      </w:pPr>
+      <w:r>
+        <w:rPr>
+          <w:rFonts w:ascii="Arial" w:hAnsi="Arial" w:cs="Arial"/>
+          <w:color w:val="222222"/>
+        </w:rPr>
+        <w:t>- </w:t>
+      </w:r>
+      <w:r>
+        <w:rPr>
+          <w:rFonts w:ascii="Arial" w:hAnsi="Arial" w:cs="Arial"/>
+          <w:i/>
+          <w:iCs/>
+          <w:color w:val="222222"/>
+        </w:rPr>
+        <w:t>Cálculo de distancias propias</w:t>
+      </w:r>
+      <w:r>
+        <w:rPr>
+          <w:rFonts w:ascii="Arial" w:hAnsi="Arial" w:cs="Arial"/>
+          <w:color w:val="222222"/>
+        </w:rPr>
+        <w:t xml:space="preserve"> -&gt; si bien incluye aplicar métodos numéricos que podrían tener relación con técnicas de DS, este objetivo me parece más orientado hacia la cosmología matemática. Lo veo interesante igual, pero de cara a un TFM en Data </w:t>
+      </w:r>
+      <w:proofErr w:type="spellStart"/>
+      <w:r>
+        <w:rPr>
+          <w:rFonts w:ascii="Arial" w:hAnsi="Arial" w:cs="Arial"/>
+          <w:color w:val="222222"/>
+        </w:rPr>
+        <w:t>Science</w:t>
+      </w:r>
+      <w:proofErr w:type="spellEnd"/>
+      <w:r>
+        <w:rPr>
+          <w:rFonts w:ascii="Arial" w:hAnsi="Arial" w:cs="Arial"/>
+          <w:color w:val="222222"/>
+        </w:rPr>
+        <w:t xml:space="preserve"> te aconsejaría priorizar el flujo de trabajo de los puntos mencionados antes.</w:t>
+      </w:r>
+    </w:p>
+    <w:p>
+      <w:pPr>
+        <w:shd w:val="clear" w:color="auto" w:fill="FFFFFF"/>
+        <w:rPr>
+          <w:rFonts w:ascii="Arial" w:hAnsi="Arial" w:cs="Arial"/>
+          <w:color w:val="222222"/>
+        </w:rPr>
+      </w:pPr>
+      <w:r>
+        <w:rPr>
+          <w:rFonts w:ascii="Arial" w:hAnsi="Arial" w:cs="Arial"/>
+          <w:color w:val="222222"/>
+        </w:rPr>
+        <w:t>- </w:t>
+      </w:r>
+      <w:r>
+        <w:rPr>
+          <w:rFonts w:ascii="Arial" w:hAnsi="Arial" w:cs="Arial"/>
+          <w:i/>
+          <w:iCs/>
+          <w:color w:val="222222"/>
+        </w:rPr>
+        <w:t>Impacto de la Cosmología</w:t>
+      </w:r>
+      <w:r>
+        <w:rPr>
+          <w:rFonts w:ascii="Arial" w:hAnsi="Arial" w:cs="Arial"/>
+          <w:color w:val="222222"/>
+        </w:rPr>
+        <w:t xml:space="preserve"> -&gt; quizás lo dejaría, a priori, como un trabajo a futuro, o derivación de lo que se presente en el TFM. Si vemos que llegamos a mirar </w:t>
+      </w:r>
+      <w:proofErr w:type="spellStart"/>
+      <w:r>
+        <w:rPr>
+          <w:rFonts w:ascii="Arial" w:hAnsi="Arial" w:cs="Arial"/>
+          <w:color w:val="222222"/>
+        </w:rPr>
+        <w:t>ésto</w:t>
+      </w:r>
+      <w:proofErr w:type="spellEnd"/>
+      <w:r>
+        <w:rPr>
+          <w:rFonts w:ascii="Arial" w:hAnsi="Arial" w:cs="Arial"/>
+          <w:color w:val="222222"/>
+        </w:rPr>
+        <w:t>, genial, pero si no, como es más de Cosmología, lo dejaría como una vía de continuación científica del trabajo.</w:t>
+      </w:r>
+    </w:p>
+    <w:p>
+      <w:pPr>
+        <w:shd w:val="clear" w:color="auto" w:fill="FFFFFF"/>
+        <w:rPr>
+          <w:rFonts w:ascii="Arial" w:hAnsi="Arial" w:cs="Arial"/>
+          <w:color w:val="222222"/>
+        </w:rPr>
+      </w:pPr>
+      <w:r>
+        <w:rPr>
+          <w:rFonts w:ascii="Arial" w:hAnsi="Arial" w:cs="Arial"/>
+          <w:color w:val="222222"/>
+        </w:rPr>
+        <w:t>- </w:t>
+      </w:r>
+      <w:r>
+        <w:rPr>
+          <w:rFonts w:ascii="Arial" w:hAnsi="Arial" w:cs="Arial"/>
+          <w:i/>
+          <w:iCs/>
+          <w:color w:val="222222"/>
+        </w:rPr>
+        <w:t>Predicción de clases con ML</w:t>
+      </w:r>
+      <w:r>
+        <w:rPr>
+          <w:rFonts w:ascii="Arial" w:hAnsi="Arial" w:cs="Arial"/>
+          <w:color w:val="222222"/>
+        </w:rPr>
+        <w:t xml:space="preserve">: creo que se sale un poco de la cohesión de todos los puntos anteriores. Podría ser otro TFM a parte. Podríamos enfocarnos más en </w:t>
+      </w:r>
+      <w:proofErr w:type="spellStart"/>
+      <w:r>
+        <w:rPr>
+          <w:rFonts w:ascii="Arial" w:hAnsi="Arial" w:cs="Arial"/>
+          <w:color w:val="222222"/>
+        </w:rPr>
+        <w:t>ésto</w:t>
+      </w:r>
+      <w:proofErr w:type="spellEnd"/>
+      <w:r>
+        <w:rPr>
+          <w:rFonts w:ascii="Arial" w:hAnsi="Arial" w:cs="Arial"/>
+          <w:color w:val="222222"/>
+        </w:rPr>
+        <w:t xml:space="preserve"> que no en todo lo anterior, pero quizás lo veo como un problema más 'típico' que no lo que planteas con el análisis de densidades, etc. De nuevo, si vemos que sobra tiempo porque lo indicado antes sale todo a la primera y fácil, podemos incluir como un extra del proyecto. </w:t>
+      </w:r>
+    </w:p>
+    <w:p>
+      <w:pPr>
+        <w:spacing w:before="100" w:beforeAutospacing="1" w:after="100" w:afterAutospacing="1" w:line="240" w:lineRule="auto"/>
+      </w:pPr>
+      <w:bookmarkStart w:id="0" w:name="_GoBack"/>
+      <w:bookmarkEnd w:id="0"/>
     </w:p>
     <w:sectPr>
       <w:pgSz w:w="11906" w:h="16838"/>

</xml_diff>